<commit_message>
Etoffer case study + chapitre 2 image
</commit_message>
<xml_diff>
--- a/notes/Chapitre2_etapes_créativité.docx
+++ b/notes/Chapitre2_etapes_créativité.docx
@@ -5,19 +5,66 @@
     <w:p>
       <w:pPr>
         <w:pStyle w:val="Titre2"/>
+        <w:rPr>
+          <w:sz w:val="36"/>
+        </w:rPr>
       </w:pPr>
       <w:r>
-        <w:t xml:space="preserve">1) Ecrire le cahier des charges </w:t>
+        <w:rPr>
+          <w:sz w:val="36"/>
+        </w:rPr>
+        <w:t>1)</w:t>
       </w:r>
       <w:r>
+        <w:rPr>
+          <w:sz w:val="36"/>
+        </w:rPr>
+        <w:t xml:space="preserve"> Décrire</w:t>
+      </w:r>
+      <w:r>
+        <w:rPr>
+          <w:sz w:val="36"/>
+        </w:rPr>
         <w:tab/>
       </w:r>
       <w:r>
+        <w:rPr>
+          <w:sz w:val="36"/>
+        </w:rPr>
+        <w:t xml:space="preserve"> briefing</w:t>
+      </w:r>
+      <w:bookmarkStart w:id="0" w:name="_GoBack"/>
+      <w:bookmarkEnd w:id="0"/>
+      <w:r>
+        <w:rPr>
+          <w:sz w:val="36"/>
+        </w:rPr>
         <w:tab/>
       </w:r>
       <w:r>
+        <w:rPr>
+          <w:sz w:val="36"/>
+        </w:rPr>
         <w:tab/>
-        <w:t xml:space="preserve">2) Définir les infos pertinentes </w:t>
+      </w:r>
+      <w:r>
+        <w:rPr>
+          <w:sz w:val="36"/>
+        </w:rPr>
+        <w:tab/>
+      </w:r>
+      <w:r>
+        <w:rPr>
+          <w:sz w:val="36"/>
+        </w:rPr>
+        <w:tab/>
+        <w:t xml:space="preserve"> 2) Définir</w:t>
+      </w:r>
+      <w:r>
+        <w:rPr>
+          <w:sz w:val="36"/>
+        </w:rPr>
+        <w:t xml:space="preserve"> infos pertinentes </w:t>
       </w:r>
     </w:p>
     <w:p>
@@ -158,17 +205,479 @@
         </w:drawing>
       </w:r>
     </w:p>
+    <w:p>
+      <w:r>
+        <w:rPr>
+          <w:noProof/>
+          <w:sz w:val="36"/>
+          <w:lang w:eastAsia="fr-FR"/>
+        </w:rPr>
+        <mc:AlternateContent>
+          <mc:Choice Requires="wps">
+            <w:drawing>
+              <wp:anchor distT="0" distB="0" distL="114300" distR="114300" simplePos="0" relativeHeight="251662336" behindDoc="0" locked="0" layoutInCell="1" allowOverlap="1" wp14:anchorId="79965EA1" wp14:editId="4F0D7FB6">
+                <wp:simplePos x="0" y="0"/>
+                <wp:positionH relativeFrom="column">
+                  <wp:posOffset>3841750</wp:posOffset>
+                </wp:positionH>
+                <wp:positionV relativeFrom="paragraph">
+                  <wp:posOffset>172085</wp:posOffset>
+                </wp:positionV>
+                <wp:extent cx="232410" cy="163830"/>
+                <wp:effectExtent l="0" t="0" r="21590" b="13970"/>
+                <wp:wrapNone/>
+                <wp:docPr id="5" name="Rectangle 5"/>
+                <wp:cNvGraphicFramePr/>
+                <a:graphic xmlns:a="http://schemas.openxmlformats.org/drawingml/2006/main">
+                  <a:graphicData uri="http://schemas.microsoft.com/office/word/2010/wordprocessingShape">
+                    <wps:wsp>
+                      <wps:cNvSpPr/>
+                      <wps:spPr>
+                        <a:xfrm>
+                          <a:off x="0" y="0"/>
+                          <a:ext cx="232410" cy="163830"/>
+                        </a:xfrm>
+                        <a:prstGeom prst="rect">
+                          <a:avLst/>
+                        </a:prstGeom>
+                      </wps:spPr>
+                      <wps:style>
+                        <a:lnRef idx="2">
+                          <a:schemeClr val="accent1">
+                            <a:shade val="50000"/>
+                          </a:schemeClr>
+                        </a:lnRef>
+                        <a:fillRef idx="1">
+                          <a:schemeClr val="accent1"/>
+                        </a:fillRef>
+                        <a:effectRef idx="0">
+                          <a:schemeClr val="accent1"/>
+                        </a:effectRef>
+                        <a:fontRef idx="minor">
+                          <a:schemeClr val="lt1"/>
+                        </a:fontRef>
+                      </wps:style>
+                      <wps:bodyPr rot="0" spcFirstLastPara="0" vertOverflow="overflow" horzOverflow="overflow" vert="horz" wrap="square" lIns="91440" tIns="45720" rIns="91440" bIns="45720" numCol="1" spcCol="0" rtlCol="0" fromWordArt="0" anchor="ctr" anchorCtr="0" forceAA="0" compatLnSpc="1">
+                        <a:prstTxWarp prst="textNoShape">
+                          <a:avLst/>
+                        </a:prstTxWarp>
+                        <a:noAutofit/>
+                      </wps:bodyPr>
+                    </wps:wsp>
+                  </a:graphicData>
+                </a:graphic>
+                <wp14:sizeRelH relativeFrom="margin">
+                  <wp14:pctWidth>0</wp14:pctWidth>
+                </wp14:sizeRelH>
+                <wp14:sizeRelV relativeFrom="margin">
+                  <wp14:pctHeight>0</wp14:pctHeight>
+                </wp14:sizeRelV>
+              </wp:anchor>
+            </w:drawing>
+          </mc:Choice>
+          <mc:Fallback>
+            <w:pict>
+              <v:rect id="Rectangle 5" o:spid="_x0000_s1026" style="position:absolute;margin-left:302.5pt;margin-top:13.55pt;width:18.3pt;height:12.9pt;z-index:251662336;visibility:visible;mso-wrap-style:square;mso-width-percent:0;mso-height-percent:0;mso-wrap-distance-left:9pt;mso-wrap-distance-top:0;mso-wrap-distance-right:9pt;mso-wrap-distance-bottom:0;mso-position-horizontal:absolute;mso-position-horizontal-relative:text;mso-position-vertical:absolute;mso-position-vertical-relative:text;mso-width-percent:0;mso-height-percent:0;mso-width-relative:margin;mso-height-relative:margin;v-text-anchor:middle" o:gfxdata="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" fillcolor="#4f81bd [3204]" strokecolor="#243f60 [1604]" strokeweight="2pt"/>
+            </w:pict>
+          </mc:Fallback>
+        </mc:AlternateContent>
+      </w:r>
+    </w:p>
     <w:p/>
     <w:p/>
+    <w:p>
+      <w:r>
+        <w:rPr>
+          <w:noProof/>
+          <w:sz w:val="36"/>
+          <w:lang w:eastAsia="fr-FR"/>
+        </w:rPr>
+        <mc:AlternateContent>
+          <mc:Choice Requires="wps">
+            <w:drawing>
+              <wp:anchor distT="0" distB="0" distL="114300" distR="114300" simplePos="0" relativeHeight="251666432" behindDoc="0" locked="0" layoutInCell="1" allowOverlap="1" wp14:anchorId="145952BF" wp14:editId="43DA8F86">
+                <wp:simplePos x="0" y="0"/>
+                <wp:positionH relativeFrom="column">
+                  <wp:posOffset>4366895</wp:posOffset>
+                </wp:positionH>
+                <wp:positionV relativeFrom="paragraph">
+                  <wp:posOffset>151765</wp:posOffset>
+                </wp:positionV>
+                <wp:extent cx="232410" cy="163830"/>
+                <wp:effectExtent l="0" t="0" r="21590" b="13970"/>
+                <wp:wrapNone/>
+                <wp:docPr id="7" name="Rectangle 7"/>
+                <wp:cNvGraphicFramePr/>
+                <a:graphic xmlns:a="http://schemas.openxmlformats.org/drawingml/2006/main">
+                  <a:graphicData uri="http://schemas.microsoft.com/office/word/2010/wordprocessingShape">
+                    <wps:wsp>
+                      <wps:cNvSpPr/>
+                      <wps:spPr>
+                        <a:xfrm>
+                          <a:off x="0" y="0"/>
+                          <a:ext cx="232410" cy="163830"/>
+                        </a:xfrm>
+                        <a:prstGeom prst="rect">
+                          <a:avLst/>
+                        </a:prstGeom>
+                      </wps:spPr>
+                      <wps:style>
+                        <a:lnRef idx="2">
+                          <a:schemeClr val="accent1">
+                            <a:shade val="50000"/>
+                          </a:schemeClr>
+                        </a:lnRef>
+                        <a:fillRef idx="1">
+                          <a:schemeClr val="accent1"/>
+                        </a:fillRef>
+                        <a:effectRef idx="0">
+                          <a:schemeClr val="accent1"/>
+                        </a:effectRef>
+                        <a:fontRef idx="minor">
+                          <a:schemeClr val="lt1"/>
+                        </a:fontRef>
+                      </wps:style>
+                      <wps:bodyPr rot="0" spcFirstLastPara="0" vertOverflow="overflow" horzOverflow="overflow" vert="horz" wrap="square" lIns="91440" tIns="45720" rIns="91440" bIns="45720" numCol="1" spcCol="0" rtlCol="0" fromWordArt="0" anchor="ctr" anchorCtr="0" forceAA="0" compatLnSpc="1">
+                        <a:prstTxWarp prst="textNoShape">
+                          <a:avLst/>
+                        </a:prstTxWarp>
+                        <a:noAutofit/>
+                      </wps:bodyPr>
+                    </wps:wsp>
+                  </a:graphicData>
+                </a:graphic>
+                <wp14:sizeRelH relativeFrom="margin">
+                  <wp14:pctWidth>0</wp14:pctWidth>
+                </wp14:sizeRelH>
+                <wp14:sizeRelV relativeFrom="margin">
+                  <wp14:pctHeight>0</wp14:pctHeight>
+                </wp14:sizeRelV>
+              </wp:anchor>
+            </w:drawing>
+          </mc:Choice>
+          <mc:Fallback>
+            <w:pict>
+              <v:rect id="Rectangle 7" o:spid="_x0000_s1026" style="position:absolute;margin-left:343.85pt;margin-top:11.95pt;width:18.3pt;height:12.9pt;z-index:251666432;visibility:visible;mso-wrap-style:square;mso-width-percent:0;mso-height-percent:0;mso-wrap-distance-left:9pt;mso-wrap-distance-top:0;mso-wrap-distance-right:9pt;mso-wrap-distance-bottom:0;mso-position-horizontal:absolute;mso-position-horizontal-relative:text;mso-position-vertical:absolute;mso-position-vertical-relative:text;mso-width-percent:0;mso-height-percent:0;mso-width-relative:margin;mso-height-relative:margin;v-text-anchor:middle" o:gfxdata="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" fillcolor="#4f81bd [3204]" strokecolor="#243f60 [1604]" strokeweight="2pt"/>
+            </w:pict>
+          </mc:Fallback>
+        </mc:AlternateContent>
+      </w:r>
+    </w:p>
     <w:p/>
+    <w:p>
+      <w:r>
+        <w:rPr>
+          <w:noProof/>
+          <w:sz w:val="36"/>
+          <w:lang w:eastAsia="fr-FR"/>
+        </w:rPr>
+        <mc:AlternateContent>
+          <mc:Choice Requires="wps">
+            <w:drawing>
+              <wp:anchor distT="0" distB="0" distL="114300" distR="114300" simplePos="0" relativeHeight="251668480" behindDoc="0" locked="0" layoutInCell="1" allowOverlap="1" wp14:anchorId="5DD97FF5" wp14:editId="58AEFAC1">
+                <wp:simplePos x="0" y="0"/>
+                <wp:positionH relativeFrom="column">
+                  <wp:posOffset>3866515</wp:posOffset>
+                </wp:positionH>
+                <wp:positionV relativeFrom="paragraph">
+                  <wp:posOffset>87630</wp:posOffset>
+                </wp:positionV>
+                <wp:extent cx="232410" cy="163830"/>
+                <wp:effectExtent l="0" t="0" r="21590" b="13970"/>
+                <wp:wrapNone/>
+                <wp:docPr id="8" name="Rectangle 8"/>
+                <wp:cNvGraphicFramePr/>
+                <a:graphic xmlns:a="http://schemas.openxmlformats.org/drawingml/2006/main">
+                  <a:graphicData uri="http://schemas.microsoft.com/office/word/2010/wordprocessingShape">
+                    <wps:wsp>
+                      <wps:cNvSpPr/>
+                      <wps:spPr>
+                        <a:xfrm>
+                          <a:off x="0" y="0"/>
+                          <a:ext cx="232410" cy="163830"/>
+                        </a:xfrm>
+                        <a:prstGeom prst="rect">
+                          <a:avLst/>
+                        </a:prstGeom>
+                      </wps:spPr>
+                      <wps:style>
+                        <a:lnRef idx="2">
+                          <a:schemeClr val="accent1">
+                            <a:shade val="50000"/>
+                          </a:schemeClr>
+                        </a:lnRef>
+                        <a:fillRef idx="1">
+                          <a:schemeClr val="accent1"/>
+                        </a:fillRef>
+                        <a:effectRef idx="0">
+                          <a:schemeClr val="accent1"/>
+                        </a:effectRef>
+                        <a:fontRef idx="minor">
+                          <a:schemeClr val="lt1"/>
+                        </a:fontRef>
+                      </wps:style>
+                      <wps:bodyPr rot="0" spcFirstLastPara="0" vertOverflow="overflow" horzOverflow="overflow" vert="horz" wrap="square" lIns="91440" tIns="45720" rIns="91440" bIns="45720" numCol="1" spcCol="0" rtlCol="0" fromWordArt="0" anchor="ctr" anchorCtr="0" forceAA="0" compatLnSpc="1">
+                        <a:prstTxWarp prst="textNoShape">
+                          <a:avLst/>
+                        </a:prstTxWarp>
+                        <a:noAutofit/>
+                      </wps:bodyPr>
+                    </wps:wsp>
+                  </a:graphicData>
+                </a:graphic>
+                <wp14:sizeRelH relativeFrom="margin">
+                  <wp14:pctWidth>0</wp14:pctWidth>
+                </wp14:sizeRelH>
+                <wp14:sizeRelV relativeFrom="margin">
+                  <wp14:pctHeight>0</wp14:pctHeight>
+                </wp14:sizeRelV>
+              </wp:anchor>
+            </w:drawing>
+          </mc:Choice>
+          <mc:Fallback>
+            <w:pict>
+              <v:rect id="Rectangle 8" o:spid="_x0000_s1026" style="position:absolute;margin-left:304.45pt;margin-top:6.9pt;width:18.3pt;height:12.9pt;z-index:251668480;visibility:visible;mso-wrap-style:square;mso-width-percent:0;mso-height-percent:0;mso-wrap-distance-left:9pt;mso-wrap-distance-top:0;mso-wrap-distance-right:9pt;mso-wrap-distance-bottom:0;mso-position-horizontal:absolute;mso-position-horizontal-relative:text;mso-position-vertical:absolute;mso-position-vertical-relative:text;mso-width-percent:0;mso-height-percent:0;mso-width-relative:margin;mso-height-relative:margin;v-text-anchor:middle" o:gfxdata="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" fillcolor="#4f81bd [3204]" strokecolor="#243f60 [1604]" strokeweight="2pt"/>
+            </w:pict>
+          </mc:Fallback>
+        </mc:AlternateContent>
+      </w:r>
+    </w:p>
+    <w:p>
+      <w:r>
+        <w:rPr>
+          <w:noProof/>
+          <w:sz w:val="36"/>
+          <w:lang w:eastAsia="fr-FR"/>
+        </w:rPr>
+        <mc:AlternateContent>
+          <mc:Choice Requires="wps">
+            <w:drawing>
+              <wp:anchor distT="0" distB="0" distL="114300" distR="114300" simplePos="0" relativeHeight="251664384" behindDoc="0" locked="0" layoutInCell="1" allowOverlap="1" wp14:anchorId="494AFA3A" wp14:editId="206ED377">
+                <wp:simplePos x="0" y="0"/>
+                <wp:positionH relativeFrom="column">
+                  <wp:posOffset>4241800</wp:posOffset>
+                </wp:positionH>
+                <wp:positionV relativeFrom="paragraph">
+                  <wp:posOffset>152400</wp:posOffset>
+                </wp:positionV>
+                <wp:extent cx="232410" cy="163830"/>
+                <wp:effectExtent l="0" t="0" r="21590" b="13970"/>
+                <wp:wrapNone/>
+                <wp:docPr id="6" name="Rectangle 6"/>
+                <wp:cNvGraphicFramePr/>
+                <a:graphic xmlns:a="http://schemas.openxmlformats.org/drawingml/2006/main">
+                  <a:graphicData uri="http://schemas.microsoft.com/office/word/2010/wordprocessingShape">
+                    <wps:wsp>
+                      <wps:cNvSpPr/>
+                      <wps:spPr>
+                        <a:xfrm>
+                          <a:off x="0" y="0"/>
+                          <a:ext cx="232410" cy="163830"/>
+                        </a:xfrm>
+                        <a:prstGeom prst="rect">
+                          <a:avLst/>
+                        </a:prstGeom>
+                      </wps:spPr>
+                      <wps:style>
+                        <a:lnRef idx="2">
+                          <a:schemeClr val="accent1">
+                            <a:shade val="50000"/>
+                          </a:schemeClr>
+                        </a:lnRef>
+                        <a:fillRef idx="1">
+                          <a:schemeClr val="accent1"/>
+                        </a:fillRef>
+                        <a:effectRef idx="0">
+                          <a:schemeClr val="accent1"/>
+                        </a:effectRef>
+                        <a:fontRef idx="minor">
+                          <a:schemeClr val="lt1"/>
+                        </a:fontRef>
+                      </wps:style>
+                      <wps:bodyPr rot="0" spcFirstLastPara="0" vertOverflow="overflow" horzOverflow="overflow" vert="horz" wrap="square" lIns="91440" tIns="45720" rIns="91440" bIns="45720" numCol="1" spcCol="0" rtlCol="0" fromWordArt="0" anchor="ctr" anchorCtr="0" forceAA="0" compatLnSpc="1">
+                        <a:prstTxWarp prst="textNoShape">
+                          <a:avLst/>
+                        </a:prstTxWarp>
+                        <a:noAutofit/>
+                      </wps:bodyPr>
+                    </wps:wsp>
+                  </a:graphicData>
+                </a:graphic>
+                <wp14:sizeRelH relativeFrom="margin">
+                  <wp14:pctWidth>0</wp14:pctWidth>
+                </wp14:sizeRelH>
+                <wp14:sizeRelV relativeFrom="margin">
+                  <wp14:pctHeight>0</wp14:pctHeight>
+                </wp14:sizeRelV>
+              </wp:anchor>
+            </w:drawing>
+          </mc:Choice>
+          <mc:Fallback>
+            <w:pict>
+              <v:rect id="Rectangle 6" o:spid="_x0000_s1026" style="position:absolute;margin-left:334pt;margin-top:12pt;width:18.3pt;height:12.9pt;z-index:251664384;visibility:visible;mso-wrap-style:square;mso-width-percent:0;mso-height-percent:0;mso-wrap-distance-left:9pt;mso-wrap-distance-top:0;mso-wrap-distance-right:9pt;mso-wrap-distance-bottom:0;mso-position-horizontal:absolute;mso-position-horizontal-relative:text;mso-position-vertical:absolute;mso-position-vertical-relative:text;mso-width-percent:0;mso-height-percent:0;mso-width-relative:margin;mso-height-relative:margin;v-text-anchor:middle" o:gfxdata="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" fillcolor="#4f81bd [3204]" strokecolor="#243f60 [1604]" strokeweight="2pt"/>
+            </w:pict>
+          </mc:Fallback>
+        </mc:AlternateContent>
+      </w:r>
+    </w:p>
     <w:p/>
+    <w:p>
+      <w:r>
+        <w:rPr>
+          <w:noProof/>
+          <w:sz w:val="36"/>
+          <w:lang w:eastAsia="fr-FR"/>
+        </w:rPr>
+        <mc:AlternateContent>
+          <mc:Choice Requires="wps">
+            <w:drawing>
+              <wp:anchor distT="0" distB="0" distL="114300" distR="114300" simplePos="0" relativeHeight="251670528" behindDoc="0" locked="0" layoutInCell="1" allowOverlap="1" wp14:anchorId="3B89C16E" wp14:editId="3D2C315B">
+                <wp:simplePos x="0" y="0"/>
+                <wp:positionH relativeFrom="column">
+                  <wp:posOffset>3888740</wp:posOffset>
+                </wp:positionH>
+                <wp:positionV relativeFrom="paragraph">
+                  <wp:posOffset>10795</wp:posOffset>
+                </wp:positionV>
+                <wp:extent cx="232410" cy="163830"/>
+                <wp:effectExtent l="0" t="0" r="21590" b="13970"/>
+                <wp:wrapNone/>
+                <wp:docPr id="9" name="Rectangle 9"/>
+                <wp:cNvGraphicFramePr/>
+                <a:graphic xmlns:a="http://schemas.openxmlformats.org/drawingml/2006/main">
+                  <a:graphicData uri="http://schemas.microsoft.com/office/word/2010/wordprocessingShape">
+                    <wps:wsp>
+                      <wps:cNvSpPr/>
+                      <wps:spPr>
+                        <a:xfrm>
+                          <a:off x="0" y="0"/>
+                          <a:ext cx="232410" cy="163830"/>
+                        </a:xfrm>
+                        <a:prstGeom prst="rect">
+                          <a:avLst/>
+                        </a:prstGeom>
+                      </wps:spPr>
+                      <wps:style>
+                        <a:lnRef idx="2">
+                          <a:schemeClr val="accent1">
+                            <a:shade val="50000"/>
+                          </a:schemeClr>
+                        </a:lnRef>
+                        <a:fillRef idx="1">
+                          <a:schemeClr val="accent1"/>
+                        </a:fillRef>
+                        <a:effectRef idx="0">
+                          <a:schemeClr val="accent1"/>
+                        </a:effectRef>
+                        <a:fontRef idx="minor">
+                          <a:schemeClr val="lt1"/>
+                        </a:fontRef>
+                      </wps:style>
+                      <wps:bodyPr rot="0" spcFirstLastPara="0" vertOverflow="overflow" horzOverflow="overflow" vert="horz" wrap="square" lIns="91440" tIns="45720" rIns="91440" bIns="45720" numCol="1" spcCol="0" rtlCol="0" fromWordArt="0" anchor="ctr" anchorCtr="0" forceAA="0" compatLnSpc="1">
+                        <a:prstTxWarp prst="textNoShape">
+                          <a:avLst/>
+                        </a:prstTxWarp>
+                        <a:noAutofit/>
+                      </wps:bodyPr>
+                    </wps:wsp>
+                  </a:graphicData>
+                </a:graphic>
+                <wp14:sizeRelH relativeFrom="margin">
+                  <wp14:pctWidth>0</wp14:pctWidth>
+                </wp14:sizeRelH>
+                <wp14:sizeRelV relativeFrom="margin">
+                  <wp14:pctHeight>0</wp14:pctHeight>
+                </wp14:sizeRelV>
+              </wp:anchor>
+            </w:drawing>
+          </mc:Choice>
+          <mc:Fallback>
+            <w:pict>
+              <v:rect id="Rectangle 9" o:spid="_x0000_s1026" style="position:absolute;margin-left:306.2pt;margin-top:.85pt;width:18.3pt;height:12.9pt;z-index:251670528;visibility:visible;mso-wrap-style:square;mso-width-percent:0;mso-height-percent:0;mso-wrap-distance-left:9pt;mso-wrap-distance-top:0;mso-wrap-distance-right:9pt;mso-wrap-distance-bottom:0;mso-position-horizontal:absolute;mso-position-horizontal-relative:text;mso-position-vertical:absolute;mso-position-vertical-relative:text;mso-width-percent:0;mso-height-percent:0;mso-width-relative:margin;mso-height-relative:margin;v-text-anchor:middle" o:gfxdata="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" fillcolor="#4f81bd [3204]" strokecolor="#243f60 [1604]" strokeweight="2pt"/>
+            </w:pict>
+          </mc:Fallback>
+        </mc:AlternateContent>
+      </w:r>
+    </w:p>
     <w:p/>
-    <w:p/>
-    <w:p/>
-    <w:p/>
-    <w:p/>
-    <w:p/>
-    <w:p/>
+    <w:p>
+      <w:r>
+        <w:rPr>
+          <w:noProof/>
+          <w:sz w:val="36"/>
+          <w:lang w:eastAsia="fr-FR"/>
+        </w:rPr>
+        <mc:AlternateContent>
+          <mc:Choice Requires="wps">
+            <w:drawing>
+              <wp:anchor distT="0" distB="0" distL="114300" distR="114300" simplePos="0" relativeHeight="251672576" behindDoc="0" locked="0" layoutInCell="1" allowOverlap="1" wp14:anchorId="24452291" wp14:editId="636E34B1">
+                <wp:simplePos x="0" y="0"/>
+                <wp:positionH relativeFrom="column">
+                  <wp:posOffset>4486275</wp:posOffset>
+                </wp:positionH>
+                <wp:positionV relativeFrom="paragraph">
+                  <wp:posOffset>60960</wp:posOffset>
+                </wp:positionV>
+                <wp:extent cx="232410" cy="163830"/>
+                <wp:effectExtent l="0" t="0" r="21590" b="13970"/>
+                <wp:wrapNone/>
+                <wp:docPr id="10" name="Rectangle 10"/>
+                <wp:cNvGraphicFramePr/>
+                <a:graphic xmlns:a="http://schemas.openxmlformats.org/drawingml/2006/main">
+                  <a:graphicData uri="http://schemas.microsoft.com/office/word/2010/wordprocessingShape">
+                    <wps:wsp>
+                      <wps:cNvSpPr/>
+                      <wps:spPr>
+                        <a:xfrm>
+                          <a:off x="0" y="0"/>
+                          <a:ext cx="232410" cy="163830"/>
+                        </a:xfrm>
+                        <a:prstGeom prst="rect">
+                          <a:avLst/>
+                        </a:prstGeom>
+                      </wps:spPr>
+                      <wps:style>
+                        <a:lnRef idx="2">
+                          <a:schemeClr val="accent1">
+                            <a:shade val="50000"/>
+                          </a:schemeClr>
+                        </a:lnRef>
+                        <a:fillRef idx="1">
+                          <a:schemeClr val="accent1"/>
+                        </a:fillRef>
+                        <a:effectRef idx="0">
+                          <a:schemeClr val="accent1"/>
+                        </a:effectRef>
+                        <a:fontRef idx="minor">
+                          <a:schemeClr val="lt1"/>
+                        </a:fontRef>
+                      </wps:style>
+                      <wps:bodyPr rot="0" spcFirstLastPara="0" vertOverflow="overflow" horzOverflow="overflow" vert="horz" wrap="square" lIns="91440" tIns="45720" rIns="91440" bIns="45720" numCol="1" spcCol="0" rtlCol="0" fromWordArt="0" anchor="ctr" anchorCtr="0" forceAA="0" compatLnSpc="1">
+                        <a:prstTxWarp prst="textNoShape">
+                          <a:avLst/>
+                        </a:prstTxWarp>
+                        <a:noAutofit/>
+                      </wps:bodyPr>
+                    </wps:wsp>
+                  </a:graphicData>
+                </a:graphic>
+                <wp14:sizeRelH relativeFrom="margin">
+                  <wp14:pctWidth>0</wp14:pctWidth>
+                </wp14:sizeRelH>
+                <wp14:sizeRelV relativeFrom="margin">
+                  <wp14:pctHeight>0</wp14:pctHeight>
+                </wp14:sizeRelV>
+              </wp:anchor>
+            </w:drawing>
+          </mc:Choice>
+          <mc:Fallback>
+            <w:pict>
+              <v:rect id="Rectangle 10" o:spid="_x0000_s1026" style="position:absolute;margin-left:353.25pt;margin-top:4.8pt;width:18.3pt;height:12.9pt;z-index:251672576;visibility:visible;mso-wrap-style:square;mso-width-percent:0;mso-height-percent:0;mso-wrap-distance-left:9pt;mso-wrap-distance-top:0;mso-wrap-distance-right:9pt;mso-wrap-distance-bottom:0;mso-position-horizontal:absolute;mso-position-horizontal-relative:text;mso-position-vertical:absolute;mso-position-vertical-relative:text;mso-width-percent:0;mso-height-percent:0;mso-width-relative:margin;mso-height-relative:margin;v-text-anchor:middle" o:gfxdata="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" fillcolor="#4f81bd [3204]" strokecolor="#243f60 [1604]" strokeweight="2pt"/>
+            </w:pict>
+          </mc:Fallback>
+        </mc:AlternateContent>
+      </w:r>
+    </w:p>
     <w:p/>
     <w:p/>
     <w:p/>
@@ -178,20 +687,936 @@
     <w:p>
       <w:pPr>
         <w:pStyle w:val="Titre2"/>
+        <w:rPr>
+          <w:sz w:val="36"/>
+        </w:rPr>
       </w:pPr>
       <w:r>
         <w:rPr>
           <w:noProof/>
+          <w:sz w:val="36"/>
+          <w:lang w:eastAsia="fr-FR"/>
+        </w:rPr>
+        <mc:AlternateContent>
+          <mc:Choice Requires="wps">
+            <w:drawing>
+              <wp:anchor distT="0" distB="0" distL="114300" distR="114300" simplePos="0" relativeHeight="251689984" behindDoc="0" locked="0" layoutInCell="1" allowOverlap="1" wp14:anchorId="4D535CA2" wp14:editId="48628AD9">
+                <wp:simplePos x="0" y="0"/>
+                <wp:positionH relativeFrom="column">
+                  <wp:posOffset>3278505</wp:posOffset>
+                </wp:positionH>
+                <wp:positionV relativeFrom="paragraph">
+                  <wp:posOffset>2068830</wp:posOffset>
+                </wp:positionV>
+                <wp:extent cx="478790" cy="337185"/>
+                <wp:effectExtent l="0" t="0" r="29210" b="18415"/>
+                <wp:wrapNone/>
+                <wp:docPr id="21" name="Rectangle 21"/>
+                <wp:cNvGraphicFramePr/>
+                <a:graphic xmlns:a="http://schemas.openxmlformats.org/drawingml/2006/main">
+                  <a:graphicData uri="http://schemas.microsoft.com/office/word/2010/wordprocessingShape">
+                    <wps:wsp>
+                      <wps:cNvSpPr/>
+                      <wps:spPr>
+                        <a:xfrm>
+                          <a:off x="0" y="0"/>
+                          <a:ext cx="478790" cy="337185"/>
+                        </a:xfrm>
+                        <a:prstGeom prst="rect">
+                          <a:avLst/>
+                        </a:prstGeom>
+                      </wps:spPr>
+                      <wps:style>
+                        <a:lnRef idx="2">
+                          <a:schemeClr val="accent1">
+                            <a:shade val="50000"/>
+                          </a:schemeClr>
+                        </a:lnRef>
+                        <a:fillRef idx="1">
+                          <a:schemeClr val="accent1"/>
+                        </a:fillRef>
+                        <a:effectRef idx="0">
+                          <a:schemeClr val="accent1"/>
+                        </a:effectRef>
+                        <a:fontRef idx="minor">
+                          <a:schemeClr val="lt1"/>
+                        </a:fontRef>
+                      </wps:style>
+                      <wps:bodyPr rot="0" spcFirstLastPara="0" vertOverflow="overflow" horzOverflow="overflow" vert="horz" wrap="square" lIns="91440" tIns="45720" rIns="91440" bIns="45720" numCol="1" spcCol="0" rtlCol="0" fromWordArt="0" anchor="ctr" anchorCtr="0" forceAA="0" compatLnSpc="1">
+                        <a:prstTxWarp prst="textNoShape">
+                          <a:avLst/>
+                        </a:prstTxWarp>
+                        <a:noAutofit/>
+                      </wps:bodyPr>
+                    </wps:wsp>
+                  </a:graphicData>
+                </a:graphic>
+                <wp14:sizeRelH relativeFrom="margin">
+                  <wp14:pctWidth>0</wp14:pctWidth>
+                </wp14:sizeRelH>
+                <wp14:sizeRelV relativeFrom="margin">
+                  <wp14:pctHeight>0</wp14:pctHeight>
+                </wp14:sizeRelV>
+              </wp:anchor>
+            </w:drawing>
+          </mc:Choice>
+          <mc:Fallback>
+            <w:pict>
+              <v:rect id="Rectangle 21" o:spid="_x0000_s1026" style="position:absolute;margin-left:258.15pt;margin-top:162.9pt;width:37.7pt;height:26.55pt;z-index:251689984;visibility:visible;mso-wrap-style:square;mso-width-percent:0;mso-height-percent:0;mso-wrap-distance-left:9pt;mso-wrap-distance-top:0;mso-wrap-distance-right:9pt;mso-wrap-distance-bottom:0;mso-position-horizontal:absolute;mso-position-horizontal-relative:text;mso-position-vertical:absolute;mso-position-vertical-relative:text;mso-width-percent:0;mso-height-percent:0;mso-width-relative:margin;mso-height-relative:margin;v-text-anchor:middle" o:gfxdata="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" fillcolor="#4f81bd [3204]" strokecolor="#243f60 [1604]" strokeweight="2pt"/>
+            </w:pict>
+          </mc:Fallback>
+        </mc:AlternateContent>
+      </w:r>
+      <w:r>
+        <w:rPr>
+          <w:noProof/>
+          <w:sz w:val="36"/>
+          <w:lang w:eastAsia="fr-FR"/>
+        </w:rPr>
+        <mc:AlternateContent>
+          <mc:Choice Requires="wps">
+            <w:drawing>
+              <wp:anchor distT="0" distB="0" distL="114300" distR="114300" simplePos="0" relativeHeight="251692032" behindDoc="0" locked="0" layoutInCell="1" allowOverlap="1" wp14:anchorId="1AAEDF77" wp14:editId="42231EC3">
+                <wp:simplePos x="0" y="0"/>
+                <wp:positionH relativeFrom="column">
+                  <wp:posOffset>3376295</wp:posOffset>
+                </wp:positionH>
+                <wp:positionV relativeFrom="paragraph">
+                  <wp:posOffset>2731770</wp:posOffset>
+                </wp:positionV>
+                <wp:extent cx="478790" cy="337185"/>
+                <wp:effectExtent l="0" t="0" r="29210" b="18415"/>
+                <wp:wrapNone/>
+                <wp:docPr id="23" name="Rectangle 23"/>
+                <wp:cNvGraphicFramePr/>
+                <a:graphic xmlns:a="http://schemas.openxmlformats.org/drawingml/2006/main">
+                  <a:graphicData uri="http://schemas.microsoft.com/office/word/2010/wordprocessingShape">
+                    <wps:wsp>
+                      <wps:cNvSpPr/>
+                      <wps:spPr>
+                        <a:xfrm>
+                          <a:off x="0" y="0"/>
+                          <a:ext cx="478790" cy="337185"/>
+                        </a:xfrm>
+                        <a:prstGeom prst="rect">
+                          <a:avLst/>
+                        </a:prstGeom>
+                      </wps:spPr>
+                      <wps:style>
+                        <a:lnRef idx="2">
+                          <a:schemeClr val="accent1">
+                            <a:shade val="50000"/>
+                          </a:schemeClr>
+                        </a:lnRef>
+                        <a:fillRef idx="1">
+                          <a:schemeClr val="accent1"/>
+                        </a:fillRef>
+                        <a:effectRef idx="0">
+                          <a:schemeClr val="accent1"/>
+                        </a:effectRef>
+                        <a:fontRef idx="minor">
+                          <a:schemeClr val="lt1"/>
+                        </a:fontRef>
+                      </wps:style>
+                      <wps:bodyPr rot="0" spcFirstLastPara="0" vertOverflow="overflow" horzOverflow="overflow" vert="horz" wrap="square" lIns="91440" tIns="45720" rIns="91440" bIns="45720" numCol="1" spcCol="0" rtlCol="0" fromWordArt="0" anchor="ctr" anchorCtr="0" forceAA="0" compatLnSpc="1">
+                        <a:prstTxWarp prst="textNoShape">
+                          <a:avLst/>
+                        </a:prstTxWarp>
+                        <a:noAutofit/>
+                      </wps:bodyPr>
+                    </wps:wsp>
+                  </a:graphicData>
+                </a:graphic>
+                <wp14:sizeRelH relativeFrom="margin">
+                  <wp14:pctWidth>0</wp14:pctWidth>
+                </wp14:sizeRelH>
+                <wp14:sizeRelV relativeFrom="margin">
+                  <wp14:pctHeight>0</wp14:pctHeight>
+                </wp14:sizeRelV>
+              </wp:anchor>
+            </w:drawing>
+          </mc:Choice>
+          <mc:Fallback>
+            <w:pict>
+              <v:rect id="Rectangle 23" o:spid="_x0000_s1026" style="position:absolute;margin-left:265.85pt;margin-top:215.1pt;width:37.7pt;height:26.55pt;z-index:251692032;visibility:visible;mso-wrap-style:square;mso-width-percent:0;mso-height-percent:0;mso-wrap-distance-left:9pt;mso-wrap-distance-top:0;mso-wrap-distance-right:9pt;mso-wrap-distance-bottom:0;mso-position-horizontal:absolute;mso-position-horizontal-relative:text;mso-position-vertical:absolute;mso-position-vertical-relative:text;mso-width-percent:0;mso-height-percent:0;mso-width-relative:margin;mso-height-relative:margin;v-text-anchor:middle" o:gfxdata="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" fillcolor="#4f81bd [3204]" strokecolor="#243f60 [1604]" strokeweight="2pt"/>
+            </w:pict>
+          </mc:Fallback>
+        </mc:AlternateContent>
+      </w:r>
+      <w:r>
+        <w:rPr>
+          <w:noProof/>
+          <w:sz w:val="36"/>
+          <w:lang w:eastAsia="fr-FR"/>
+        </w:rPr>
+        <mc:AlternateContent>
+          <mc:Choice Requires="wps">
+            <w:drawing>
+              <wp:anchor distT="0" distB="0" distL="114300" distR="114300" simplePos="0" relativeHeight="251691008" behindDoc="0" locked="0" layoutInCell="1" allowOverlap="1" wp14:anchorId="6238B7A6" wp14:editId="34AF2F49">
+                <wp:simplePos x="0" y="0"/>
+                <wp:positionH relativeFrom="column">
+                  <wp:posOffset>4281170</wp:posOffset>
+                </wp:positionH>
+                <wp:positionV relativeFrom="paragraph">
+                  <wp:posOffset>2754630</wp:posOffset>
+                </wp:positionV>
+                <wp:extent cx="478790" cy="337185"/>
+                <wp:effectExtent l="0" t="0" r="29210" b="18415"/>
+                <wp:wrapNone/>
+                <wp:docPr id="22" name="Rectangle 22"/>
+                <wp:cNvGraphicFramePr/>
+                <a:graphic xmlns:a="http://schemas.openxmlformats.org/drawingml/2006/main">
+                  <a:graphicData uri="http://schemas.microsoft.com/office/word/2010/wordprocessingShape">
+                    <wps:wsp>
+                      <wps:cNvSpPr/>
+                      <wps:spPr>
+                        <a:xfrm>
+                          <a:off x="0" y="0"/>
+                          <a:ext cx="478790" cy="337185"/>
+                        </a:xfrm>
+                        <a:prstGeom prst="rect">
+                          <a:avLst/>
+                        </a:prstGeom>
+                      </wps:spPr>
+                      <wps:style>
+                        <a:lnRef idx="2">
+                          <a:schemeClr val="accent1">
+                            <a:shade val="50000"/>
+                          </a:schemeClr>
+                        </a:lnRef>
+                        <a:fillRef idx="1">
+                          <a:schemeClr val="accent1"/>
+                        </a:fillRef>
+                        <a:effectRef idx="0">
+                          <a:schemeClr val="accent1"/>
+                        </a:effectRef>
+                        <a:fontRef idx="minor">
+                          <a:schemeClr val="lt1"/>
+                        </a:fontRef>
+                      </wps:style>
+                      <wps:bodyPr rot="0" spcFirstLastPara="0" vertOverflow="overflow" horzOverflow="overflow" vert="horz" wrap="square" lIns="91440" tIns="45720" rIns="91440" bIns="45720" numCol="1" spcCol="0" rtlCol="0" fromWordArt="0" anchor="ctr" anchorCtr="0" forceAA="0" compatLnSpc="1">
+                        <a:prstTxWarp prst="textNoShape">
+                          <a:avLst/>
+                        </a:prstTxWarp>
+                        <a:noAutofit/>
+                      </wps:bodyPr>
+                    </wps:wsp>
+                  </a:graphicData>
+                </a:graphic>
+                <wp14:sizeRelH relativeFrom="margin">
+                  <wp14:pctWidth>0</wp14:pctWidth>
+                </wp14:sizeRelH>
+                <wp14:sizeRelV relativeFrom="margin">
+                  <wp14:pctHeight>0</wp14:pctHeight>
+                </wp14:sizeRelV>
+              </wp:anchor>
+            </w:drawing>
+          </mc:Choice>
+          <mc:Fallback>
+            <w:pict>
+              <v:rect id="Rectangle 22" o:spid="_x0000_s1026" style="position:absolute;margin-left:337.1pt;margin-top:216.9pt;width:37.7pt;height:26.55pt;z-index:251691008;visibility:visible;mso-wrap-style:square;mso-width-percent:0;mso-height-percent:0;mso-wrap-distance-left:9pt;mso-wrap-distance-top:0;mso-wrap-distance-right:9pt;mso-wrap-distance-bottom:0;mso-position-horizontal:absolute;mso-position-horizontal-relative:text;mso-position-vertical:absolute;mso-position-vertical-relative:text;mso-width-percent:0;mso-height-percent:0;mso-width-relative:margin;mso-height-relative:margin;v-text-anchor:middle" o:gfxdata="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" fillcolor="#4f81bd [3204]" strokecolor="#243f60 [1604]" strokeweight="2pt"/>
+            </w:pict>
+          </mc:Fallback>
+        </mc:AlternateContent>
+      </w:r>
+      <w:r>
+        <w:rPr>
+          <w:noProof/>
+          <w:sz w:val="36"/>
+          <w:lang w:eastAsia="fr-FR"/>
+        </w:rPr>
+        <mc:AlternateContent>
+          <mc:Choice Requires="wps">
+            <w:drawing>
+              <wp:anchor distT="0" distB="0" distL="114300" distR="114300" simplePos="0" relativeHeight="251688960" behindDoc="0" locked="0" layoutInCell="1" allowOverlap="1" wp14:anchorId="6B9BB56E" wp14:editId="3CFCC6C7">
+                <wp:simplePos x="0" y="0"/>
+                <wp:positionH relativeFrom="column">
+                  <wp:posOffset>4215765</wp:posOffset>
+                </wp:positionH>
+                <wp:positionV relativeFrom="paragraph">
+                  <wp:posOffset>2105660</wp:posOffset>
+                </wp:positionV>
+                <wp:extent cx="478790" cy="337185"/>
+                <wp:effectExtent l="0" t="0" r="29210" b="18415"/>
+                <wp:wrapNone/>
+                <wp:docPr id="20" name="Rectangle 20"/>
+                <wp:cNvGraphicFramePr/>
+                <a:graphic xmlns:a="http://schemas.openxmlformats.org/drawingml/2006/main">
+                  <a:graphicData uri="http://schemas.microsoft.com/office/word/2010/wordprocessingShape">
+                    <wps:wsp>
+                      <wps:cNvSpPr/>
+                      <wps:spPr>
+                        <a:xfrm>
+                          <a:off x="0" y="0"/>
+                          <a:ext cx="478790" cy="337185"/>
+                        </a:xfrm>
+                        <a:prstGeom prst="rect">
+                          <a:avLst/>
+                        </a:prstGeom>
+                      </wps:spPr>
+                      <wps:style>
+                        <a:lnRef idx="2">
+                          <a:schemeClr val="accent1">
+                            <a:shade val="50000"/>
+                          </a:schemeClr>
+                        </a:lnRef>
+                        <a:fillRef idx="1">
+                          <a:schemeClr val="accent1"/>
+                        </a:fillRef>
+                        <a:effectRef idx="0">
+                          <a:schemeClr val="accent1"/>
+                        </a:effectRef>
+                        <a:fontRef idx="minor">
+                          <a:schemeClr val="lt1"/>
+                        </a:fontRef>
+                      </wps:style>
+                      <wps:bodyPr rot="0" spcFirstLastPara="0" vertOverflow="overflow" horzOverflow="overflow" vert="horz" wrap="square" lIns="91440" tIns="45720" rIns="91440" bIns="45720" numCol="1" spcCol="0" rtlCol="0" fromWordArt="0" anchor="ctr" anchorCtr="0" forceAA="0" compatLnSpc="1">
+                        <a:prstTxWarp prst="textNoShape">
+                          <a:avLst/>
+                        </a:prstTxWarp>
+                        <a:noAutofit/>
+                      </wps:bodyPr>
+                    </wps:wsp>
+                  </a:graphicData>
+                </a:graphic>
+                <wp14:sizeRelH relativeFrom="margin">
+                  <wp14:pctWidth>0</wp14:pctWidth>
+                </wp14:sizeRelH>
+                <wp14:sizeRelV relativeFrom="margin">
+                  <wp14:pctHeight>0</wp14:pctHeight>
+                </wp14:sizeRelV>
+              </wp:anchor>
+            </w:drawing>
+          </mc:Choice>
+          <mc:Fallback>
+            <w:pict>
+              <v:rect id="Rectangle 20" o:spid="_x0000_s1026" style="position:absolute;margin-left:331.95pt;margin-top:165.8pt;width:37.7pt;height:26.55pt;z-index:251688960;visibility:visible;mso-wrap-style:square;mso-width-percent:0;mso-height-percent:0;mso-wrap-distance-left:9pt;mso-wrap-distance-top:0;mso-wrap-distance-right:9pt;mso-wrap-distance-bottom:0;mso-position-horizontal:absolute;mso-position-horizontal-relative:text;mso-position-vertical:absolute;mso-position-vertical-relative:text;mso-width-percent:0;mso-height-percent:0;mso-width-relative:margin;mso-height-relative:margin;v-text-anchor:middle" o:gfxdata="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" fillcolor="#4f81bd [3204]" strokecolor="#243f60 [1604]" strokeweight="2pt"/>
+            </w:pict>
+          </mc:Fallback>
+        </mc:AlternateContent>
+      </w:r>
+      <w:r>
+        <w:rPr>
+          <w:noProof/>
+          <w:sz w:val="36"/>
+          <w:lang w:eastAsia="fr-FR"/>
+        </w:rPr>
+        <mc:AlternateContent>
+          <mc:Choice Requires="wps">
+            <w:drawing>
+              <wp:anchor distT="0" distB="0" distL="114300" distR="114300" simplePos="0" relativeHeight="251686912" behindDoc="0" locked="0" layoutInCell="1" allowOverlap="1" wp14:anchorId="10E79B3F" wp14:editId="5ADBED15">
+                <wp:simplePos x="0" y="0"/>
+                <wp:positionH relativeFrom="column">
+                  <wp:posOffset>4224655</wp:posOffset>
+                </wp:positionH>
+                <wp:positionV relativeFrom="paragraph">
+                  <wp:posOffset>1397635</wp:posOffset>
+                </wp:positionV>
+                <wp:extent cx="478790" cy="337185"/>
+                <wp:effectExtent l="0" t="0" r="29210" b="18415"/>
+                <wp:wrapNone/>
+                <wp:docPr id="18" name="Rectangle 18"/>
+                <wp:cNvGraphicFramePr/>
+                <a:graphic xmlns:a="http://schemas.openxmlformats.org/drawingml/2006/main">
+                  <a:graphicData uri="http://schemas.microsoft.com/office/word/2010/wordprocessingShape">
+                    <wps:wsp>
+                      <wps:cNvSpPr/>
+                      <wps:spPr>
+                        <a:xfrm>
+                          <a:off x="0" y="0"/>
+                          <a:ext cx="478790" cy="337185"/>
+                        </a:xfrm>
+                        <a:prstGeom prst="rect">
+                          <a:avLst/>
+                        </a:prstGeom>
+                      </wps:spPr>
+                      <wps:style>
+                        <a:lnRef idx="2">
+                          <a:schemeClr val="accent1">
+                            <a:shade val="50000"/>
+                          </a:schemeClr>
+                        </a:lnRef>
+                        <a:fillRef idx="1">
+                          <a:schemeClr val="accent1"/>
+                        </a:fillRef>
+                        <a:effectRef idx="0">
+                          <a:schemeClr val="accent1"/>
+                        </a:effectRef>
+                        <a:fontRef idx="minor">
+                          <a:schemeClr val="lt1"/>
+                        </a:fontRef>
+                      </wps:style>
+                      <wps:bodyPr rot="0" spcFirstLastPara="0" vertOverflow="overflow" horzOverflow="overflow" vert="horz" wrap="square" lIns="91440" tIns="45720" rIns="91440" bIns="45720" numCol="1" spcCol="0" rtlCol="0" fromWordArt="0" anchor="ctr" anchorCtr="0" forceAA="0" compatLnSpc="1">
+                        <a:prstTxWarp prst="textNoShape">
+                          <a:avLst/>
+                        </a:prstTxWarp>
+                        <a:noAutofit/>
+                      </wps:bodyPr>
+                    </wps:wsp>
+                  </a:graphicData>
+                </a:graphic>
+                <wp14:sizeRelH relativeFrom="margin">
+                  <wp14:pctWidth>0</wp14:pctWidth>
+                </wp14:sizeRelH>
+                <wp14:sizeRelV relativeFrom="margin">
+                  <wp14:pctHeight>0</wp14:pctHeight>
+                </wp14:sizeRelV>
+              </wp:anchor>
+            </w:drawing>
+          </mc:Choice>
+          <mc:Fallback>
+            <w:pict>
+              <v:rect id="Rectangle 18" o:spid="_x0000_s1026" style="position:absolute;margin-left:332.65pt;margin-top:110.05pt;width:37.7pt;height:26.55pt;z-index:251686912;visibility:visible;mso-wrap-style:square;mso-width-percent:0;mso-height-percent:0;mso-wrap-distance-left:9pt;mso-wrap-distance-top:0;mso-wrap-distance-right:9pt;mso-wrap-distance-bottom:0;mso-position-horizontal:absolute;mso-position-horizontal-relative:text;mso-position-vertical:absolute;mso-position-vertical-relative:text;mso-width-percent:0;mso-height-percent:0;mso-width-relative:margin;mso-height-relative:margin;v-text-anchor:middle" o:gfxdata="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" fillcolor="#4f81bd [3204]" strokecolor="#243f60 [1604]" strokeweight="2pt"/>
+            </w:pict>
+          </mc:Fallback>
+        </mc:AlternateContent>
+      </w:r>
+      <w:r>
+        <w:rPr>
+          <w:noProof/>
+          <w:sz w:val="36"/>
+          <w:lang w:eastAsia="fr-FR"/>
+        </w:rPr>
+        <mc:AlternateContent>
+          <mc:Choice Requires="wps">
+            <w:drawing>
+              <wp:anchor distT="0" distB="0" distL="114300" distR="114300" simplePos="0" relativeHeight="251687936" behindDoc="0" locked="0" layoutInCell="1" allowOverlap="1" wp14:anchorId="23D3E7D0" wp14:editId="52479E71">
+                <wp:simplePos x="0" y="0"/>
+                <wp:positionH relativeFrom="column">
+                  <wp:posOffset>3283585</wp:posOffset>
+                </wp:positionH>
+                <wp:positionV relativeFrom="paragraph">
+                  <wp:posOffset>1435100</wp:posOffset>
+                </wp:positionV>
+                <wp:extent cx="478790" cy="337185"/>
+                <wp:effectExtent l="0" t="0" r="29210" b="18415"/>
+                <wp:wrapNone/>
+                <wp:docPr id="19" name="Rectangle 19"/>
+                <wp:cNvGraphicFramePr/>
+                <a:graphic xmlns:a="http://schemas.openxmlformats.org/drawingml/2006/main">
+                  <a:graphicData uri="http://schemas.microsoft.com/office/word/2010/wordprocessingShape">
+                    <wps:wsp>
+                      <wps:cNvSpPr/>
+                      <wps:spPr>
+                        <a:xfrm>
+                          <a:off x="0" y="0"/>
+                          <a:ext cx="478790" cy="337185"/>
+                        </a:xfrm>
+                        <a:prstGeom prst="rect">
+                          <a:avLst/>
+                        </a:prstGeom>
+                      </wps:spPr>
+                      <wps:style>
+                        <a:lnRef idx="2">
+                          <a:schemeClr val="accent1">
+                            <a:shade val="50000"/>
+                          </a:schemeClr>
+                        </a:lnRef>
+                        <a:fillRef idx="1">
+                          <a:schemeClr val="accent1"/>
+                        </a:fillRef>
+                        <a:effectRef idx="0">
+                          <a:schemeClr val="accent1"/>
+                        </a:effectRef>
+                        <a:fontRef idx="minor">
+                          <a:schemeClr val="lt1"/>
+                        </a:fontRef>
+                      </wps:style>
+                      <wps:bodyPr rot="0" spcFirstLastPara="0" vertOverflow="overflow" horzOverflow="overflow" vert="horz" wrap="square" lIns="91440" tIns="45720" rIns="91440" bIns="45720" numCol="1" spcCol="0" rtlCol="0" fromWordArt="0" anchor="ctr" anchorCtr="0" forceAA="0" compatLnSpc="1">
+                        <a:prstTxWarp prst="textNoShape">
+                          <a:avLst/>
+                        </a:prstTxWarp>
+                        <a:noAutofit/>
+                      </wps:bodyPr>
+                    </wps:wsp>
+                  </a:graphicData>
+                </a:graphic>
+                <wp14:sizeRelH relativeFrom="margin">
+                  <wp14:pctWidth>0</wp14:pctWidth>
+                </wp14:sizeRelH>
+                <wp14:sizeRelV relativeFrom="margin">
+                  <wp14:pctHeight>0</wp14:pctHeight>
+                </wp14:sizeRelV>
+              </wp:anchor>
+            </w:drawing>
+          </mc:Choice>
+          <mc:Fallback>
+            <w:pict>
+              <v:rect id="Rectangle 19" o:spid="_x0000_s1026" style="position:absolute;margin-left:258.55pt;margin-top:113pt;width:37.7pt;height:26.55pt;z-index:251687936;visibility:visible;mso-wrap-style:square;mso-width-percent:0;mso-height-percent:0;mso-wrap-distance-left:9pt;mso-wrap-distance-top:0;mso-wrap-distance-right:9pt;mso-wrap-distance-bottom:0;mso-position-horizontal:absolute;mso-position-horizontal-relative:text;mso-position-vertical:absolute;mso-position-vertical-relative:text;mso-width-percent:0;mso-height-percent:0;mso-width-relative:margin;mso-height-relative:margin;v-text-anchor:middle" o:gfxdata="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" fillcolor="#4f81bd [3204]" strokecolor="#243f60 [1604]" strokeweight="2pt"/>
+            </w:pict>
+          </mc:Fallback>
+        </mc:AlternateContent>
+      </w:r>
+      <w:r>
+        <w:rPr>
+          <w:noProof/>
+          <w:sz w:val="36"/>
+          <w:lang w:eastAsia="fr-FR"/>
+        </w:rPr>
+        <mc:AlternateContent>
+          <mc:Choice Requires="wps">
+            <w:drawing>
+              <wp:anchor distT="0" distB="0" distL="114300" distR="114300" simplePos="0" relativeHeight="251681792" behindDoc="0" locked="0" layoutInCell="1" allowOverlap="1" wp14:anchorId="763921D3" wp14:editId="419411F9">
+                <wp:simplePos x="0" y="0"/>
+                <wp:positionH relativeFrom="column">
+                  <wp:posOffset>269240</wp:posOffset>
+                </wp:positionH>
+                <wp:positionV relativeFrom="paragraph">
+                  <wp:posOffset>1958975</wp:posOffset>
+                </wp:positionV>
+                <wp:extent cx="478790" cy="337185"/>
+                <wp:effectExtent l="0" t="0" r="29210" b="18415"/>
+                <wp:wrapNone/>
+                <wp:docPr id="15" name="Rectangle 15"/>
+                <wp:cNvGraphicFramePr/>
+                <a:graphic xmlns:a="http://schemas.openxmlformats.org/drawingml/2006/main">
+                  <a:graphicData uri="http://schemas.microsoft.com/office/word/2010/wordprocessingShape">
+                    <wps:wsp>
+                      <wps:cNvSpPr/>
+                      <wps:spPr>
+                        <a:xfrm>
+                          <a:off x="0" y="0"/>
+                          <a:ext cx="478790" cy="337185"/>
+                        </a:xfrm>
+                        <a:prstGeom prst="rect">
+                          <a:avLst/>
+                        </a:prstGeom>
+                      </wps:spPr>
+                      <wps:style>
+                        <a:lnRef idx="2">
+                          <a:schemeClr val="accent1">
+                            <a:shade val="50000"/>
+                          </a:schemeClr>
+                        </a:lnRef>
+                        <a:fillRef idx="1">
+                          <a:schemeClr val="accent1"/>
+                        </a:fillRef>
+                        <a:effectRef idx="0">
+                          <a:schemeClr val="accent1"/>
+                        </a:effectRef>
+                        <a:fontRef idx="minor">
+                          <a:schemeClr val="lt1"/>
+                        </a:fontRef>
+                      </wps:style>
+                      <wps:bodyPr rot="0" spcFirstLastPara="0" vertOverflow="overflow" horzOverflow="overflow" vert="horz" wrap="square" lIns="91440" tIns="45720" rIns="91440" bIns="45720" numCol="1" spcCol="0" rtlCol="0" fromWordArt="0" anchor="ctr" anchorCtr="0" forceAA="0" compatLnSpc="1">
+                        <a:prstTxWarp prst="textNoShape">
+                          <a:avLst/>
+                        </a:prstTxWarp>
+                        <a:noAutofit/>
+                      </wps:bodyPr>
+                    </wps:wsp>
+                  </a:graphicData>
+                </a:graphic>
+                <wp14:sizeRelH relativeFrom="margin">
+                  <wp14:pctWidth>0</wp14:pctWidth>
+                </wp14:sizeRelH>
+                <wp14:sizeRelV relativeFrom="margin">
+                  <wp14:pctHeight>0</wp14:pctHeight>
+                </wp14:sizeRelV>
+              </wp:anchor>
+            </w:drawing>
+          </mc:Choice>
+          <mc:Fallback>
+            <w:pict>
+              <v:rect id="Rectangle 15" o:spid="_x0000_s1026" style="position:absolute;margin-left:21.2pt;margin-top:154.25pt;width:37.7pt;height:26.55pt;z-index:251681792;visibility:visible;mso-wrap-style:square;mso-width-percent:0;mso-height-percent:0;mso-wrap-distance-left:9pt;mso-wrap-distance-top:0;mso-wrap-distance-right:9pt;mso-wrap-distance-bottom:0;mso-position-horizontal:absolute;mso-position-horizontal-relative:text;mso-position-vertical:absolute;mso-position-vertical-relative:text;mso-width-percent:0;mso-height-percent:0;mso-width-relative:margin;mso-height-relative:margin;v-text-anchor:middle" o:gfxdata="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" fillcolor="#4f81bd [3204]" strokecolor="#243f60 [1604]" strokeweight="2pt"/>
+            </w:pict>
+          </mc:Fallback>
+        </mc:AlternateContent>
+      </w:r>
+      <w:r>
+        <w:rPr>
+          <w:noProof/>
+          <w:sz w:val="36"/>
+          <w:lang w:eastAsia="fr-FR"/>
+        </w:rPr>
+        <mc:AlternateContent>
+          <mc:Choice Requires="wps">
+            <w:drawing>
+              <wp:anchor distT="0" distB="0" distL="114300" distR="114300" simplePos="0" relativeHeight="251680768" behindDoc="0" locked="0" layoutInCell="1" allowOverlap="1" wp14:anchorId="6C4EDEE8" wp14:editId="73C4022B">
+                <wp:simplePos x="0" y="0"/>
+                <wp:positionH relativeFrom="column">
+                  <wp:posOffset>1036320</wp:posOffset>
+                </wp:positionH>
+                <wp:positionV relativeFrom="paragraph">
+                  <wp:posOffset>1949450</wp:posOffset>
+                </wp:positionV>
+                <wp:extent cx="478790" cy="337185"/>
+                <wp:effectExtent l="0" t="0" r="29210" b="18415"/>
+                <wp:wrapNone/>
+                <wp:docPr id="14" name="Rectangle 14"/>
+                <wp:cNvGraphicFramePr/>
+                <a:graphic xmlns:a="http://schemas.openxmlformats.org/drawingml/2006/main">
+                  <a:graphicData uri="http://schemas.microsoft.com/office/word/2010/wordprocessingShape">
+                    <wps:wsp>
+                      <wps:cNvSpPr/>
+                      <wps:spPr>
+                        <a:xfrm>
+                          <a:off x="0" y="0"/>
+                          <a:ext cx="478790" cy="337185"/>
+                        </a:xfrm>
+                        <a:prstGeom prst="rect">
+                          <a:avLst/>
+                        </a:prstGeom>
+                      </wps:spPr>
+                      <wps:style>
+                        <a:lnRef idx="2">
+                          <a:schemeClr val="accent1">
+                            <a:shade val="50000"/>
+                          </a:schemeClr>
+                        </a:lnRef>
+                        <a:fillRef idx="1">
+                          <a:schemeClr val="accent1"/>
+                        </a:fillRef>
+                        <a:effectRef idx="0">
+                          <a:schemeClr val="accent1"/>
+                        </a:effectRef>
+                        <a:fontRef idx="minor">
+                          <a:schemeClr val="lt1"/>
+                        </a:fontRef>
+                      </wps:style>
+                      <wps:bodyPr rot="0" spcFirstLastPara="0" vertOverflow="overflow" horzOverflow="overflow" vert="horz" wrap="square" lIns="91440" tIns="45720" rIns="91440" bIns="45720" numCol="1" spcCol="0" rtlCol="0" fromWordArt="0" anchor="ctr" anchorCtr="0" forceAA="0" compatLnSpc="1">
+                        <a:prstTxWarp prst="textNoShape">
+                          <a:avLst/>
+                        </a:prstTxWarp>
+                        <a:noAutofit/>
+                      </wps:bodyPr>
+                    </wps:wsp>
+                  </a:graphicData>
+                </a:graphic>
+                <wp14:sizeRelH relativeFrom="margin">
+                  <wp14:pctWidth>0</wp14:pctWidth>
+                </wp14:sizeRelH>
+                <wp14:sizeRelV relativeFrom="margin">
+                  <wp14:pctHeight>0</wp14:pctHeight>
+                </wp14:sizeRelV>
+              </wp:anchor>
+            </w:drawing>
+          </mc:Choice>
+          <mc:Fallback>
+            <w:pict>
+              <v:rect id="Rectangle 14" o:spid="_x0000_s1026" style="position:absolute;margin-left:81.6pt;margin-top:153.5pt;width:37.7pt;height:26.55pt;z-index:251680768;visibility:visible;mso-wrap-style:square;mso-width-percent:0;mso-height-percent:0;mso-wrap-distance-left:9pt;mso-wrap-distance-top:0;mso-wrap-distance-right:9pt;mso-wrap-distance-bottom:0;mso-position-horizontal:absolute;mso-position-horizontal-relative:text;mso-position-vertical:absolute;mso-position-vertical-relative:text;mso-width-percent:0;mso-height-percent:0;mso-width-relative:margin;mso-height-relative:margin;v-text-anchor:middle" o:gfxdata="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" fillcolor="#4f81bd [3204]" strokecolor="#243f60 [1604]" strokeweight="2pt"/>
+            </w:pict>
+          </mc:Fallback>
+        </mc:AlternateContent>
+      </w:r>
+      <w:r>
+        <w:rPr>
+          <w:noProof/>
+          <w:sz w:val="36"/>
+          <w:lang w:eastAsia="fr-FR"/>
+        </w:rPr>
+        <mc:AlternateContent>
+          <mc:Choice Requires="wps">
+            <w:drawing>
+              <wp:anchor distT="0" distB="0" distL="114300" distR="114300" simplePos="0" relativeHeight="251684864" behindDoc="0" locked="0" layoutInCell="1" allowOverlap="1" wp14:anchorId="0D4876C4" wp14:editId="057CE0A2">
+                <wp:simplePos x="0" y="0"/>
+                <wp:positionH relativeFrom="column">
+                  <wp:posOffset>320675</wp:posOffset>
+                </wp:positionH>
+                <wp:positionV relativeFrom="paragraph">
+                  <wp:posOffset>2552700</wp:posOffset>
+                </wp:positionV>
+                <wp:extent cx="478790" cy="337185"/>
+                <wp:effectExtent l="0" t="0" r="29210" b="18415"/>
+                <wp:wrapNone/>
+                <wp:docPr id="17" name="Rectangle 17"/>
+                <wp:cNvGraphicFramePr/>
+                <a:graphic xmlns:a="http://schemas.openxmlformats.org/drawingml/2006/main">
+                  <a:graphicData uri="http://schemas.microsoft.com/office/word/2010/wordprocessingShape">
+                    <wps:wsp>
+                      <wps:cNvSpPr/>
+                      <wps:spPr>
+                        <a:xfrm>
+                          <a:off x="0" y="0"/>
+                          <a:ext cx="478790" cy="337185"/>
+                        </a:xfrm>
+                        <a:prstGeom prst="rect">
+                          <a:avLst/>
+                        </a:prstGeom>
+                      </wps:spPr>
+                      <wps:style>
+                        <a:lnRef idx="2">
+                          <a:schemeClr val="accent1">
+                            <a:shade val="50000"/>
+                          </a:schemeClr>
+                        </a:lnRef>
+                        <a:fillRef idx="1">
+                          <a:schemeClr val="accent1"/>
+                        </a:fillRef>
+                        <a:effectRef idx="0">
+                          <a:schemeClr val="accent1"/>
+                        </a:effectRef>
+                        <a:fontRef idx="minor">
+                          <a:schemeClr val="lt1"/>
+                        </a:fontRef>
+                      </wps:style>
+                      <wps:bodyPr rot="0" spcFirstLastPara="0" vertOverflow="overflow" horzOverflow="overflow" vert="horz" wrap="square" lIns="91440" tIns="45720" rIns="91440" bIns="45720" numCol="1" spcCol="0" rtlCol="0" fromWordArt="0" anchor="ctr" anchorCtr="0" forceAA="0" compatLnSpc="1">
+                        <a:prstTxWarp prst="textNoShape">
+                          <a:avLst/>
+                        </a:prstTxWarp>
+                        <a:noAutofit/>
+                      </wps:bodyPr>
+                    </wps:wsp>
+                  </a:graphicData>
+                </a:graphic>
+                <wp14:sizeRelH relativeFrom="margin">
+                  <wp14:pctWidth>0</wp14:pctWidth>
+                </wp14:sizeRelH>
+                <wp14:sizeRelV relativeFrom="margin">
+                  <wp14:pctHeight>0</wp14:pctHeight>
+                </wp14:sizeRelV>
+              </wp:anchor>
+            </w:drawing>
+          </mc:Choice>
+          <mc:Fallback>
+            <w:pict>
+              <v:rect id="Rectangle 17" o:spid="_x0000_s1026" style="position:absolute;margin-left:25.25pt;margin-top:201pt;width:37.7pt;height:26.55pt;z-index:251684864;visibility:visible;mso-wrap-style:square;mso-width-percent:0;mso-height-percent:0;mso-wrap-distance-left:9pt;mso-wrap-distance-top:0;mso-wrap-distance-right:9pt;mso-wrap-distance-bottom:0;mso-position-horizontal:absolute;mso-position-horizontal-relative:text;mso-position-vertical:absolute;mso-position-vertical-relative:text;mso-width-percent:0;mso-height-percent:0;mso-width-relative:margin;mso-height-relative:margin;v-text-anchor:middle" o:gfxdata="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" fillcolor="#4f81bd [3204]" strokecolor="#243f60 [1604]" strokeweight="2pt"/>
+            </w:pict>
+          </mc:Fallback>
+        </mc:AlternateContent>
+      </w:r>
+      <w:r>
+        <w:rPr>
+          <w:noProof/>
+          <w:sz w:val="36"/>
+          <w:lang w:eastAsia="fr-FR"/>
+        </w:rPr>
+        <mc:AlternateContent>
+          <mc:Choice Requires="wps">
+            <w:drawing>
+              <wp:anchor distT="0" distB="0" distL="114300" distR="114300" simplePos="0" relativeHeight="251683840" behindDoc="0" locked="0" layoutInCell="1" allowOverlap="1" wp14:anchorId="134923DE" wp14:editId="2BDE2D4E">
+                <wp:simplePos x="0" y="0"/>
+                <wp:positionH relativeFrom="column">
+                  <wp:posOffset>1087755</wp:posOffset>
+                </wp:positionH>
+                <wp:positionV relativeFrom="paragraph">
+                  <wp:posOffset>2543175</wp:posOffset>
+                </wp:positionV>
+                <wp:extent cx="478790" cy="337185"/>
+                <wp:effectExtent l="0" t="0" r="29210" b="18415"/>
+                <wp:wrapNone/>
+                <wp:docPr id="16" name="Rectangle 16"/>
+                <wp:cNvGraphicFramePr/>
+                <a:graphic xmlns:a="http://schemas.openxmlformats.org/drawingml/2006/main">
+                  <a:graphicData uri="http://schemas.microsoft.com/office/word/2010/wordprocessingShape">
+                    <wps:wsp>
+                      <wps:cNvSpPr/>
+                      <wps:spPr>
+                        <a:xfrm>
+                          <a:off x="0" y="0"/>
+                          <a:ext cx="478790" cy="337185"/>
+                        </a:xfrm>
+                        <a:prstGeom prst="rect">
+                          <a:avLst/>
+                        </a:prstGeom>
+                      </wps:spPr>
+                      <wps:style>
+                        <a:lnRef idx="2">
+                          <a:schemeClr val="accent1">
+                            <a:shade val="50000"/>
+                          </a:schemeClr>
+                        </a:lnRef>
+                        <a:fillRef idx="1">
+                          <a:schemeClr val="accent1"/>
+                        </a:fillRef>
+                        <a:effectRef idx="0">
+                          <a:schemeClr val="accent1"/>
+                        </a:effectRef>
+                        <a:fontRef idx="minor">
+                          <a:schemeClr val="lt1"/>
+                        </a:fontRef>
+                      </wps:style>
+                      <wps:bodyPr rot="0" spcFirstLastPara="0" vertOverflow="overflow" horzOverflow="overflow" vert="horz" wrap="square" lIns="91440" tIns="45720" rIns="91440" bIns="45720" numCol="1" spcCol="0" rtlCol="0" fromWordArt="0" anchor="ctr" anchorCtr="0" forceAA="0" compatLnSpc="1">
+                        <a:prstTxWarp prst="textNoShape">
+                          <a:avLst/>
+                        </a:prstTxWarp>
+                        <a:noAutofit/>
+                      </wps:bodyPr>
+                    </wps:wsp>
+                  </a:graphicData>
+                </a:graphic>
+                <wp14:sizeRelH relativeFrom="margin">
+                  <wp14:pctWidth>0</wp14:pctWidth>
+                </wp14:sizeRelH>
+                <wp14:sizeRelV relativeFrom="margin">
+                  <wp14:pctHeight>0</wp14:pctHeight>
+                </wp14:sizeRelV>
+              </wp:anchor>
+            </w:drawing>
+          </mc:Choice>
+          <mc:Fallback>
+            <w:pict>
+              <v:rect id="Rectangle 16" o:spid="_x0000_s1026" style="position:absolute;margin-left:85.65pt;margin-top:200.25pt;width:37.7pt;height:26.55pt;z-index:251683840;visibility:visible;mso-wrap-style:square;mso-width-percent:0;mso-height-percent:0;mso-wrap-distance-left:9pt;mso-wrap-distance-top:0;mso-wrap-distance-right:9pt;mso-wrap-distance-bottom:0;mso-position-horizontal:absolute;mso-position-horizontal-relative:text;mso-position-vertical:absolute;mso-position-vertical-relative:text;mso-width-percent:0;mso-height-percent:0;mso-width-relative:margin;mso-height-relative:margin;v-text-anchor:middle" o:gfxdata="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" fillcolor="#4f81bd [3204]" strokecolor="#243f60 [1604]" strokeweight="2pt"/>
+            </w:pict>
+          </mc:Fallback>
+        </mc:AlternateContent>
+      </w:r>
+      <w:r>
+        <w:rPr>
+          <w:noProof/>
+          <w:sz w:val="36"/>
+          <w:lang w:eastAsia="fr-FR"/>
+        </w:rPr>
+        <mc:AlternateContent>
+          <mc:Choice Requires="wps">
+            <w:drawing>
+              <wp:anchor distT="0" distB="0" distL="114300" distR="114300" simplePos="0" relativeHeight="251678720" behindDoc="0" locked="0" layoutInCell="1" allowOverlap="1" wp14:anchorId="718FD412" wp14:editId="6FCA37E0">
+                <wp:simplePos x="0" y="0"/>
+                <wp:positionH relativeFrom="column">
+                  <wp:posOffset>273685</wp:posOffset>
+                </wp:positionH>
+                <wp:positionV relativeFrom="paragraph">
+                  <wp:posOffset>1365885</wp:posOffset>
+                </wp:positionV>
+                <wp:extent cx="478790" cy="337185"/>
+                <wp:effectExtent l="0" t="0" r="29210" b="18415"/>
+                <wp:wrapNone/>
+                <wp:docPr id="13" name="Rectangle 13"/>
+                <wp:cNvGraphicFramePr/>
+                <a:graphic xmlns:a="http://schemas.openxmlformats.org/drawingml/2006/main">
+                  <a:graphicData uri="http://schemas.microsoft.com/office/word/2010/wordprocessingShape">
+                    <wps:wsp>
+                      <wps:cNvSpPr/>
+                      <wps:spPr>
+                        <a:xfrm>
+                          <a:off x="0" y="0"/>
+                          <a:ext cx="478790" cy="337185"/>
+                        </a:xfrm>
+                        <a:prstGeom prst="rect">
+                          <a:avLst/>
+                        </a:prstGeom>
+                      </wps:spPr>
+                      <wps:style>
+                        <a:lnRef idx="2">
+                          <a:schemeClr val="accent1">
+                            <a:shade val="50000"/>
+                          </a:schemeClr>
+                        </a:lnRef>
+                        <a:fillRef idx="1">
+                          <a:schemeClr val="accent1"/>
+                        </a:fillRef>
+                        <a:effectRef idx="0">
+                          <a:schemeClr val="accent1"/>
+                        </a:effectRef>
+                        <a:fontRef idx="minor">
+                          <a:schemeClr val="lt1"/>
+                        </a:fontRef>
+                      </wps:style>
+                      <wps:bodyPr rot="0" spcFirstLastPara="0" vertOverflow="overflow" horzOverflow="overflow" vert="horz" wrap="square" lIns="91440" tIns="45720" rIns="91440" bIns="45720" numCol="1" spcCol="0" rtlCol="0" fromWordArt="0" anchor="ctr" anchorCtr="0" forceAA="0" compatLnSpc="1">
+                        <a:prstTxWarp prst="textNoShape">
+                          <a:avLst/>
+                        </a:prstTxWarp>
+                        <a:noAutofit/>
+                      </wps:bodyPr>
+                    </wps:wsp>
+                  </a:graphicData>
+                </a:graphic>
+                <wp14:sizeRelH relativeFrom="margin">
+                  <wp14:pctWidth>0</wp14:pctWidth>
+                </wp14:sizeRelH>
+                <wp14:sizeRelV relativeFrom="margin">
+                  <wp14:pctHeight>0</wp14:pctHeight>
+                </wp14:sizeRelV>
+              </wp:anchor>
+            </w:drawing>
+          </mc:Choice>
+          <mc:Fallback>
+            <w:pict>
+              <v:rect id="Rectangle 13" o:spid="_x0000_s1026" style="position:absolute;margin-left:21.55pt;margin-top:107.55pt;width:37.7pt;height:26.55pt;z-index:251678720;visibility:visible;mso-wrap-style:square;mso-width-percent:0;mso-height-percent:0;mso-wrap-distance-left:9pt;mso-wrap-distance-top:0;mso-wrap-distance-right:9pt;mso-wrap-distance-bottom:0;mso-position-horizontal:absolute;mso-position-horizontal-relative:text;mso-position-vertical:absolute;mso-position-vertical-relative:text;mso-width-percent:0;mso-height-percent:0;mso-width-relative:margin;mso-height-relative:margin;v-text-anchor:middle" o:gfxdata="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" fillcolor="#4f81bd [3204]" strokecolor="#243f60 [1604]" strokeweight="2pt"/>
+            </w:pict>
+          </mc:Fallback>
+        </mc:AlternateContent>
+      </w:r>
+      <w:r>
+        <w:rPr>
+          <w:noProof/>
+          <w:sz w:val="36"/>
+          <w:lang w:eastAsia="fr-FR"/>
+        </w:rPr>
+        <mc:AlternateContent>
+          <mc:Choice Requires="wps">
+            <w:drawing>
+              <wp:anchor distT="0" distB="0" distL="114300" distR="114300" simplePos="0" relativeHeight="251676672" behindDoc="0" locked="0" layoutInCell="1" allowOverlap="1" wp14:anchorId="629D839E" wp14:editId="3E7C9894">
+                <wp:simplePos x="0" y="0"/>
+                <wp:positionH relativeFrom="column">
+                  <wp:posOffset>1040915</wp:posOffset>
+                </wp:positionH>
+                <wp:positionV relativeFrom="paragraph">
+                  <wp:posOffset>1356881</wp:posOffset>
+                </wp:positionV>
+                <wp:extent cx="479107" cy="337731"/>
+                <wp:effectExtent l="0" t="0" r="29210" b="18415"/>
+                <wp:wrapNone/>
+                <wp:docPr id="12" name="Rectangle 12"/>
+                <wp:cNvGraphicFramePr/>
+                <a:graphic xmlns:a="http://schemas.openxmlformats.org/drawingml/2006/main">
+                  <a:graphicData uri="http://schemas.microsoft.com/office/word/2010/wordprocessingShape">
+                    <wps:wsp>
+                      <wps:cNvSpPr/>
+                      <wps:spPr>
+                        <a:xfrm>
+                          <a:off x="0" y="0"/>
+                          <a:ext cx="479107" cy="337731"/>
+                        </a:xfrm>
+                        <a:prstGeom prst="rect">
+                          <a:avLst/>
+                        </a:prstGeom>
+                      </wps:spPr>
+                      <wps:style>
+                        <a:lnRef idx="2">
+                          <a:schemeClr val="accent1">
+                            <a:shade val="50000"/>
+                          </a:schemeClr>
+                        </a:lnRef>
+                        <a:fillRef idx="1">
+                          <a:schemeClr val="accent1"/>
+                        </a:fillRef>
+                        <a:effectRef idx="0">
+                          <a:schemeClr val="accent1"/>
+                        </a:effectRef>
+                        <a:fontRef idx="minor">
+                          <a:schemeClr val="lt1"/>
+                        </a:fontRef>
+                      </wps:style>
+                      <wps:bodyPr rot="0" spcFirstLastPara="0" vertOverflow="overflow" horzOverflow="overflow" vert="horz" wrap="square" lIns="91440" tIns="45720" rIns="91440" bIns="45720" numCol="1" spcCol="0" rtlCol="0" fromWordArt="0" anchor="ctr" anchorCtr="0" forceAA="0" compatLnSpc="1">
+                        <a:prstTxWarp prst="textNoShape">
+                          <a:avLst/>
+                        </a:prstTxWarp>
+                        <a:noAutofit/>
+                      </wps:bodyPr>
+                    </wps:wsp>
+                  </a:graphicData>
+                </a:graphic>
+                <wp14:sizeRelH relativeFrom="margin">
+                  <wp14:pctWidth>0</wp14:pctWidth>
+                </wp14:sizeRelH>
+                <wp14:sizeRelV relativeFrom="margin">
+                  <wp14:pctHeight>0</wp14:pctHeight>
+                </wp14:sizeRelV>
+              </wp:anchor>
+            </w:drawing>
+          </mc:Choice>
+          <mc:Fallback>
+            <w:pict>
+              <v:rect id="Rectangle 12" o:spid="_x0000_s1026" style="position:absolute;margin-left:81.95pt;margin-top:106.85pt;width:37.7pt;height:26.6pt;z-index:251676672;visibility:visible;mso-wrap-style:square;mso-width-percent:0;mso-height-percent:0;mso-wrap-distance-left:9pt;mso-wrap-distance-top:0;mso-wrap-distance-right:9pt;mso-wrap-distance-bottom:0;mso-position-horizontal:absolute;mso-position-horizontal-relative:text;mso-position-vertical:absolute;mso-position-vertical-relative:text;mso-width-percent:0;mso-height-percent:0;mso-width-relative:margin;mso-height-relative:margin;v-text-anchor:middle" o:gfxdata="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" fillcolor="#4f81bd [3204]" strokecolor="#243f60 [1604]" strokeweight="2pt"/>
+            </w:pict>
+          </mc:Fallback>
+        </mc:AlternateContent>
+      </w:r>
+      <w:r>
+        <w:rPr>
+          <w:noProof/>
+          <w:sz w:val="36"/>
           <w:lang w:eastAsia="fr-FR"/>
         </w:rPr>
         <w:drawing>
-          <wp:anchor distT="0" distB="0" distL="114300" distR="114300" simplePos="0" relativeHeight="251660288" behindDoc="0" locked="0" layoutInCell="1" allowOverlap="1" wp14:anchorId="5582F16D" wp14:editId="1B74B373">
+          <wp:anchor distT="0" distB="0" distL="114300" distR="114300" simplePos="0" relativeHeight="251660288" behindDoc="0" locked="0" layoutInCell="1" allowOverlap="1" wp14:anchorId="5582F16D" wp14:editId="79C00EB0">
             <wp:simplePos x="0" y="0"/>
             <wp:positionH relativeFrom="column">
-              <wp:posOffset>12700</wp:posOffset>
+              <wp:posOffset>0</wp:posOffset>
             </wp:positionH>
             <wp:positionV relativeFrom="paragraph">
-              <wp:posOffset>551180</wp:posOffset>
+              <wp:posOffset>779780</wp:posOffset>
             </wp:positionV>
             <wp:extent cx="1896110" cy="2527300"/>
             <wp:effectExtent l="0" t="0" r="8890" b="12700"/>
@@ -248,21 +1673,110 @@
         </w:drawing>
       </w:r>
       <w:r>
-        <w:t>3) Extraire les infos pertinentes</w:t>
+        <w:rPr>
+          <w:noProof/>
+          <w:sz w:val="36"/>
+          <w:lang w:eastAsia="fr-FR"/>
+        </w:rPr>
+        <w:drawing>
+          <wp:anchor distT="0" distB="0" distL="114300" distR="114300" simplePos="0" relativeHeight="251661312" behindDoc="0" locked="0" layoutInCell="1" allowOverlap="1" wp14:anchorId="446CB34C" wp14:editId="2D859C0B">
+            <wp:simplePos x="0" y="0"/>
+            <wp:positionH relativeFrom="column">
+              <wp:posOffset>3111500</wp:posOffset>
+            </wp:positionH>
+            <wp:positionV relativeFrom="paragraph">
+              <wp:posOffset>843280</wp:posOffset>
+            </wp:positionV>
+            <wp:extent cx="1866900" cy="2487994"/>
+            <wp:effectExtent l="0" t="0" r="0" b="1270"/>
+            <wp:wrapNone/>
+            <wp:docPr id="4" name="Image 4" descr="Macintosh HD:Users:sedatadiyaman:Desktop:IMG_0119.jpg"/>
+            <wp:cNvGraphicFramePr>
+              <a:graphicFrameLocks xmlns:a="http://schemas.openxmlformats.org/drawingml/2006/main" noChangeAspect="1"/>
+            </wp:cNvGraphicFramePr>
+            <a:graphic xmlns:a="http://schemas.openxmlformats.org/drawingml/2006/main">
+              <a:graphicData uri="http://schemas.openxmlformats.org/drawingml/2006/picture">
+                <pic:pic xmlns:pic="http://schemas.openxmlformats.org/drawingml/2006/picture">
+                  <pic:nvPicPr>
+                    <pic:cNvPr id="0" name="Picture 1" descr="Macintosh HD:Users:sedatadiyaman:Desktop:IMG_0119.jpg"/>
+                    <pic:cNvPicPr>
+                      <a:picLocks noChangeAspect="1" noChangeArrowheads="1"/>
+                    </pic:cNvPicPr>
+                  </pic:nvPicPr>
+                  <pic:blipFill>
+                    <a:blip r:embed="rId8">
+                      <a:extLst>
+                        <a:ext uri="{28A0092B-C50C-407E-A947-70E740481C1C}">
+                          <a14:useLocalDpi xmlns:a14="http://schemas.microsoft.com/office/drawing/2010/main" val="0"/>
+                        </a:ext>
+                      </a:extLst>
+                    </a:blip>
+                    <a:srcRect/>
+                    <a:stretch>
+                      <a:fillRect/>
+                    </a:stretch>
+                  </pic:blipFill>
+                  <pic:spPr bwMode="auto">
+                    <a:xfrm>
+                      <a:off x="0" y="0"/>
+                      <a:ext cx="1866900" cy="2487994"/>
+                    </a:xfrm>
+                    <a:prstGeom prst="rect">
+                      <a:avLst/>
+                    </a:prstGeom>
+                    <a:noFill/>
+                    <a:ln>
+                      <a:noFill/>
+                    </a:ln>
+                  </pic:spPr>
+                </pic:pic>
+              </a:graphicData>
+            </a:graphic>
+            <wp14:sizeRelH relativeFrom="page">
+              <wp14:pctWidth>0</wp14:pctWidth>
+            </wp14:sizeRelH>
+            <wp14:sizeRelV relativeFrom="page">
+              <wp14:pctHeight>0</wp14:pctHeight>
+            </wp14:sizeRelV>
+          </wp:anchor>
+        </w:drawing>
       </w:r>
       <w:r>
+        <w:rPr>
+          <w:sz w:val="36"/>
+        </w:rPr>
+        <w:t xml:space="preserve">3) Extraire </w:t>
+      </w:r>
+      <w:r>
+        <w:rPr>
+          <w:sz w:val="36"/>
+        </w:rPr>
+        <w:t>infos pertinentes</w:t>
+      </w:r>
+      <w:r>
+        <w:rPr>
+          <w:sz w:val="36"/>
+        </w:rPr>
         <w:tab/>
       </w:r>
       <w:r>
+        <w:rPr>
+          <w:sz w:val="36"/>
+        </w:rPr>
         <w:tab/>
+        <w:t>4) Catégoriser</w:t>
       </w:r>
       <w:r>
-        <w:tab/>
+        <w:rPr>
+          <w:sz w:val="36"/>
+        </w:rPr>
+        <w:t xml:space="preserve"> </w:t>
       </w:r>
-      <w:bookmarkStart w:id="0" w:name="_GoBack"/>
-      <w:bookmarkEnd w:id="0"/>
       <w:r>
-        <w:t>4) Catégoriser les thématiques</w:t>
+        <w:rPr>
+          <w:sz w:val="36"/>
+        </w:rPr>
+        <w:t>thématiques</w:t>
       </w:r>
     </w:p>
     <w:sectPr>

</xml_diff>